<commit_message>
Documents updated to reflect that all projects are on GitHub and are cloned all together
</commit_message>
<xml_diff>
--- a/mod_02_compoundinterest_participant/Jakarta_REST_Participant_Module_2.docx
+++ b/mod_02_compoundinterest_participant/Jakarta_REST_Participant_Module_2.docx
@@ -385,40 +385,20 @@
         <w:rPr>
           <w:lang w:val="en-US"/>
         </w:rPr>
-        <w:t>task,</w:t>
-      </w:r>
-      <w:r>
-        <w:rPr>
-          <w:lang w:val="en-US"/>
-        </w:rPr>
-        <w:t xml:space="preserve"> we have created a Git project</w:t>
-      </w:r>
-      <w:r>
-        <w:rPr>
-          <w:lang w:val="en-US"/>
-        </w:rPr>
-        <w:t xml:space="preserve"> </w:t>
-      </w:r>
-      <w:hyperlink r:id="rId6" w:history="1">
-        <w:r>
-          <w:rPr>
-            <w:rStyle w:val="Hyperlink"/>
-            <w:lang w:val="en-US"/>
-          </w:rPr>
-          <w:t>https://gitlab.com/omniprof/mod_02_compoundinterest_presenter.git</w:t>
-        </w:r>
-      </w:hyperlink>
-      <w:r>
-        <w:rPr>
-          <w:lang w:val="en-US"/>
-        </w:rPr>
-        <w:t xml:space="preserve"> </w:t>
-      </w:r>
-      <w:r>
-        <w:rPr>
-          <w:lang w:val="en-US"/>
-        </w:rPr>
-        <w:t xml:space="preserve"> </w:t>
+        <w:t xml:space="preserve">task, you will use the </w:t>
+      </w:r>
+      <w:r>
+        <w:rPr>
+          <w:rFonts w:ascii="Consolas" w:hAnsi="Consolas"/>
+          <w:lang w:val="en-US"/>
+        </w:rPr>
+        <w:t>mod_02_compoundinterest_presenter</w:t>
+      </w:r>
+      <w:r>
+        <w:rPr>
+          <w:lang w:val="en-US"/>
+        </w:rPr>
+        <w:t xml:space="preserve"> project.</w:t>
       </w:r>
     </w:p>
     <w:p>
@@ -521,52 +501,6 @@
           <w:lang w:val="en-US"/>
         </w:rPr>
         <w:t>The project you</w:t>
-      </w:r>
-      <w:r>
-        <w:rPr>
-          <w:lang w:val="en-US"/>
-        </w:rPr>
-        <w:t>,</w:t>
-      </w:r>
-      <w:r>
-        <w:rPr>
-          <w:lang w:val="en-US"/>
-        </w:rPr>
-        <w:t xml:space="preserve"> </w:t>
-      </w:r>
-      <w:r>
-        <w:rPr>
-          <w:lang w:val="en-US"/>
-        </w:rPr>
-        <w:t>Mod_02_</w:t>
-      </w:r>
-      <w:r>
-        <w:rPr>
-          <w:rFonts w:ascii="Consolas" w:hAnsi="Consolas"/>
-          <w:lang w:val="en-US"/>
-        </w:rPr>
-        <w:t>CompoundInterest</w:t>
-      </w:r>
-      <w:r>
-        <w:rPr>
-          <w:rFonts w:ascii="Consolas" w:hAnsi="Consolas"/>
-          <w:lang w:val="en-US"/>
-        </w:rPr>
-        <w:t>_part</w:t>
-      </w:r>
-      <w:r>
-        <w:rPr>
-          <w:rFonts w:ascii="Consolas" w:hAnsi="Consolas"/>
-          <w:lang w:val="en-US"/>
-        </w:rPr>
-        <w:t>icipant</w:t>
-      </w:r>
-      <w:r>
-        <w:rPr>
-          <w:rFonts w:ascii="Consolas" w:hAnsi="Consolas"/>
-          <w:lang w:val="en-US"/>
-        </w:rPr>
-        <w:t>,</w:t>
       </w:r>
       <w:r>
         <w:rPr>
@@ -658,7 +592,7 @@
                     </pic:cNvPicPr>
                   </pic:nvPicPr>
                   <pic:blipFill>
-                    <a:blip r:embed="rId7" cstate="print">
+                    <a:blip r:embed="rId6" cstate="print">
                       <a:extLst>
                         <a:ext uri="{28A0092B-C50C-407E-A947-70E740481C1C}">
                           <a14:useLocalDpi xmlns:a14="http://schemas.microsoft.com/office/drawing/2010/main" val="0"/>
@@ -708,7 +642,6 @@
           <w:szCs w:val="28"/>
           <w:lang w:val="en-US"/>
         </w:rPr>
-        <w:lastRenderedPageBreak/>
         <w:t>What needs to be done</w:t>
       </w:r>
       <w:r>
@@ -732,6 +665,7 @@
         <w:rPr>
           <w:lang w:val="en-US"/>
         </w:rPr>
+        <w:lastRenderedPageBreak/>
         <w:t xml:space="preserve">You are free to write a different solution, but it should be able to pass the unit tests. Here are the descriptions of the </w:t>
       </w:r>
       <w:r>
@@ -744,19 +678,7 @@
         <w:rPr>
           <w:lang w:val="en-US"/>
         </w:rPr>
-        <w:t xml:space="preserve"> in the </w:t>
-      </w:r>
-      <w:r>
-        <w:rPr>
-          <w:lang w:val="en-US"/>
-        </w:rPr>
-        <w:t xml:space="preserve">Mod_02_CompoundInterest_participant </w:t>
-      </w:r>
-      <w:r>
-        <w:rPr>
-          <w:lang w:val="en-US"/>
-        </w:rPr>
-        <w:t>project. T</w:t>
+        <w:t xml:space="preserve"> in the project. T</w:t>
       </w:r>
       <w:r>
         <w:rPr>
@@ -1033,20 +955,55 @@
     <w:p>
       <w:pPr>
         <w:rPr>
-          <w:lang w:val="en-US"/>
-        </w:rPr>
-      </w:pPr>
-      <w:r>
-        <w:rPr>
-          <w:lang w:val="en-US"/>
-        </w:rPr>
-        <w:t xml:space="preserve">Now get the project from GitLab and implement the calculation of the formula shown </w:t>
-      </w:r>
-      <w:r>
-        <w:rPr>
-          <w:lang w:val="en-US"/>
-        </w:rPr>
-        <w:t>above.</w:t>
+          <w:b/>
+          <w:bCs/>
+          <w:lang w:val="en-US"/>
+        </w:rPr>
+      </w:pPr>
+      <w:r>
+        <w:rPr>
+          <w:b/>
+          <w:bCs/>
+          <w:lang w:val="en-US"/>
+        </w:rPr>
+        <w:t>Your Task</w:t>
+      </w:r>
+    </w:p>
+    <w:p>
+      <w:pPr>
+        <w:rPr>
+          <w:lang w:val="en-US"/>
+        </w:rPr>
+      </w:pPr>
+      <w:r>
+        <w:rPr>
+          <w:lang w:val="en-US"/>
+        </w:rPr>
+        <w:t>I</w:t>
+      </w:r>
+      <w:r>
+        <w:rPr>
+          <w:lang w:val="en-US"/>
+        </w:rPr>
+        <w:t xml:space="preserve">mplement the calculation of the formula shown </w:t>
+      </w:r>
+      <w:r>
+        <w:rPr>
+          <w:lang w:val="en-US"/>
+        </w:rPr>
+        <w:t>above</w:t>
+      </w:r>
+      <w:r>
+        <w:rPr>
+          <w:lang w:val="en-US"/>
+        </w:rPr>
+        <w:t xml:space="preserve"> and have it pass the unit test</w:t>
+      </w:r>
+      <w:r>
+        <w:rPr>
+          <w:lang w:val="en-US"/>
+        </w:rPr>
+        <w:t>.</w:t>
       </w:r>
       <w:r>
         <w:rPr>
@@ -1071,12 +1028,12 @@
     <w:p/>
     <w:p/>
     <w:sectPr>
-      <w:headerReference w:type="even" r:id="rId8"/>
-      <w:headerReference w:type="default" r:id="rId9"/>
-      <w:footerReference w:type="even" r:id="rId10"/>
-      <w:footerReference w:type="default" r:id="rId11"/>
-      <w:headerReference w:type="first" r:id="rId12"/>
-      <w:footerReference w:type="first" r:id="rId13"/>
+      <w:headerReference w:type="even" r:id="rId7"/>
+      <w:headerReference w:type="default" r:id="rId8"/>
+      <w:footerReference w:type="even" r:id="rId9"/>
+      <w:footerReference w:type="default" r:id="rId10"/>
+      <w:headerReference w:type="first" r:id="rId11"/>
+      <w:footerReference w:type="first" r:id="rId12"/>
       <w:pgSz w:w="12240" w:h="15840"/>
       <w:pgMar w:top="1440" w:right="1440" w:bottom="1440" w:left="1440" w:header="708" w:footer="708" w:gutter="0"/>
       <w:cols w:space="708"/>

</xml_diff>

<commit_message>
Minor grammer correction in participant document
</commit_message>
<xml_diff>
--- a/mod_02_compoundinterest_participant/Jakarta_REST_Participant_Module_2.docx
+++ b/mod_02_compoundinterest_participant/Jakarta_REST_Participant_Module_2.docx
@@ -500,13 +500,13 @@
         <w:rPr>
           <w:lang w:val="en-US"/>
         </w:rPr>
-        <w:t>The project you</w:t>
-      </w:r>
-      <w:r>
-        <w:rPr>
-          <w:lang w:val="en-US"/>
-        </w:rPr>
-        <w:t xml:space="preserve"> is Maven based as are all projects in this workshop. </w:t>
+        <w:t xml:space="preserve">The project </w:t>
+      </w:r>
+      <w:r>
+        <w:rPr>
+          <w:lang w:val="en-US"/>
+        </w:rPr>
+        <w:t xml:space="preserve">is Maven based as are all projects in this workshop. </w:t>
       </w:r>
       <w:r>
         <w:rPr>
@@ -905,14 +905,28 @@
         <w:rPr>
           <w:lang w:val="en-US"/>
         </w:rPr>
-        <w:t xml:space="preserve"> that in turn can become a web service.</w:t>
-      </w:r>
-      <w:r>
-        <w:rPr>
-          <w:lang w:val="en-US"/>
-        </w:rPr>
         <w:t xml:space="preserve"> </w:t>
       </w:r>
+      <w:proofErr w:type="gramStart"/>
+      <w:r>
+        <w:rPr>
+          <w:lang w:val="en-US"/>
+        </w:rPr>
+        <w:t>that</w:t>
+      </w:r>
+      <w:proofErr w:type="gramEnd"/>
+      <w:r>
+        <w:rPr>
+          <w:lang w:val="en-US"/>
+        </w:rPr>
+        <w:t xml:space="preserve"> in turn can become a web service.</w:t>
+      </w:r>
+      <w:r>
+        <w:rPr>
+          <w:lang w:val="en-US"/>
+        </w:rPr>
+        <w:t xml:space="preserve"> </w:t>
+      </w:r>
     </w:p>
     <w:p>
       <w:pPr>
@@ -932,6 +946,7 @@
         </w:rPr>
         <w:t xml:space="preserve"> It contains a </w:t>
       </w:r>
+      <w:proofErr w:type="gramStart"/>
       <w:r>
         <w:rPr>
           <w:rFonts w:ascii="Consolas" w:hAnsi="Consolas"/>
@@ -939,6 +954,7 @@
         </w:rPr>
         <w:t>defaultGoal</w:t>
       </w:r>
+      <w:proofErr w:type="gramEnd"/>
       <w:r>
         <w:rPr>
           <w:lang w:val="en-US"/>

</xml_diff>